<commit_message>
Atualizando a documentação funcional
</commit_message>
<xml_diff>
--- a/assets/docs/DocumentacaoFuncional.docx
+++ b/assets/docs/DocumentacaoFuncional.docx
@@ -201,10 +201,224 @@
     <w:p>
       <w:pPr>
         <w:jc w:val="center"/>
+        <w:sectPr>
+          <w:pgSz w:w="11906" w:h="16838"/>
+          <w:pgMar w:top="1417" w:right="1701" w:bottom="1417" w:left="1701" w:header="709" w:footer="709" w:gutter="0"/>
+          <w:cols w:space="708"/>
+          <w:docGrid w:linePitch="360"/>
+        </w:sectPr>
       </w:pPr>
       <w:r>
         <w:t>2022</w:t>
       </w:r>
+    </w:p>
+    <w:p>
+      <w:pPr>
+        <w:jc w:val="center"/>
+        <w:rPr>
+          <w:b/>
+          <w:bCs/>
+        </w:rPr>
+      </w:pPr>
+      <w:r>
+        <w:rPr>
+          <w:b/>
+          <w:bCs/>
+        </w:rPr>
+        <w:lastRenderedPageBreak/>
+        <w:t>RESUMO</w:t>
+      </w:r>
+    </w:p>
+    <w:p>
+      <w:pPr>
+        <w:spacing w:after="0"/>
+        <w:jc w:val="center"/>
+        <w:rPr>
+          <w:b/>
+          <w:bCs/>
+        </w:rPr>
+      </w:pPr>
+    </w:p>
+    <w:p>
+      <w:pPr>
+        <w:ind w:firstLine="0"/>
+      </w:pPr>
+      <w:r>
+        <w:t xml:space="preserve">O PagueiBarato é uma </w:t>
+      </w:r>
+      <w:r>
+        <w:rPr>
+          <w:i/>
+          <w:iCs/>
+        </w:rPr>
+        <w:t>API RESTful</w:t>
+      </w:r>
+      <w:r>
+        <w:t xml:space="preserve"> de busca e comparação de preços de produtos no mercado varejista, desenvolvida com a framework Java </w:t>
+      </w:r>
+      <w:r>
+        <w:rPr>
+          <w:i/>
+          <w:iCs/>
+        </w:rPr>
+        <w:t>Spring Boot</w:t>
+      </w:r>
+      <w:r>
+        <w:t xml:space="preserve">. Um dos objetivos dessa </w:t>
+      </w:r>
+      <w:r>
+        <w:rPr>
+          <w:i/>
+          <w:iCs/>
+        </w:rPr>
+        <w:t>API</w:t>
+      </w:r>
+      <w:r>
+        <w:t xml:space="preserve"> é proporcionar um serviço fácil e rápido de ser compreendido e consumido corretamente, seguindo os critérios para um design RESTful. Este documento tem como objetivo </w:t>
+      </w:r>
+      <w:r>
+        <w:t>elucidar o uso de todas as funcionalidades oferecidas pelo serviço, bem como suas rotas, recursos e possíveis erros na utilização dele.</w:t>
+      </w:r>
+      <w:r>
+        <w:t xml:space="preserve"> Recomenda-se a utilização do presente documento para a utilização da API sem a ocorrência de impedimentos ou desconhecimento do seu objetivo e suas funcionalidades.</w:t>
+      </w:r>
+    </w:p>
+    <w:p/>
+    <w:p>
+      <w:pPr>
+        <w:ind w:firstLine="0"/>
+        <w:jc w:val="left"/>
+        <w:sectPr>
+          <w:pgSz w:w="11906" w:h="16838"/>
+          <w:pgMar w:top="1417" w:right="1701" w:bottom="1417" w:left="1701" w:header="709" w:footer="709" w:gutter="0"/>
+          <w:cols w:space="708"/>
+          <w:docGrid w:linePitch="360"/>
+        </w:sectPr>
+      </w:pPr>
+      <w:r>
+        <w:rPr>
+          <w:b/>
+          <w:bCs/>
+        </w:rPr>
+        <w:t>Palavras-chave</w:t>
+      </w:r>
+      <w:r>
+        <w:rPr>
+          <w:b/>
+          <w:bCs/>
+        </w:rPr>
+        <w:t>:</w:t>
+      </w:r>
+      <w:r>
+        <w:t xml:space="preserve"> PagueiBarato; Documentação funcional; API; RESTful.</w:t>
+      </w:r>
+    </w:p>
+    <w:p>
+      <w:pPr>
+        <w:jc w:val="center"/>
+        <w:rPr>
+          <w:b/>
+          <w:bCs/>
+        </w:rPr>
+      </w:pPr>
+      <w:r>
+        <w:rPr>
+          <w:b/>
+          <w:bCs/>
+        </w:rPr>
+        <w:lastRenderedPageBreak/>
+        <w:t>ABSTRACT</w:t>
+      </w:r>
+    </w:p>
+    <w:p>
+      <w:pPr>
+        <w:spacing w:after="0"/>
+        <w:jc w:val="center"/>
+        <w:rPr>
+          <w:b/>
+          <w:bCs/>
+        </w:rPr>
+      </w:pPr>
+    </w:p>
+    <w:p>
+      <w:pPr>
+        <w:ind w:firstLine="0"/>
+      </w:pPr>
+      <w:r>
+        <w:t xml:space="preserve">O PagueiBarato é uma </w:t>
+      </w:r>
+      <w:r>
+        <w:rPr>
+          <w:i/>
+          <w:iCs/>
+        </w:rPr>
+        <w:t>API RESTful</w:t>
+      </w:r>
+      <w:r>
+        <w:t xml:space="preserve"> de busca e comparação de preços de produtos no mercado varejista, desenvolvida com a framework Java </w:t>
+      </w:r>
+      <w:r>
+        <w:rPr>
+          <w:i/>
+          <w:iCs/>
+        </w:rPr>
+        <w:t>Spring Boot</w:t>
+      </w:r>
+      <w:r>
+        <w:t xml:space="preserve">. Um dos objetivos dessa </w:t>
+      </w:r>
+      <w:r>
+        <w:rPr>
+          <w:i/>
+          <w:iCs/>
+        </w:rPr>
+        <w:t>API</w:t>
+      </w:r>
+      <w:r>
+        <w:t xml:space="preserve"> é proporcionar um serviço fácil e rápido de ser compreendido e consumido corretamente, seguindo os critérios para um design RESTful. Este documento tem como objetivo elucidar o uso de todas as funcionalidades oferecidas pelo serviço, bem como suas rotas, recursos e possíveis erros na utilização dele. Recomenda-se a utilização do presente documento para a utilização da API sem a ocorrência de impedimentos ou desconhecimento do seu objetivo e suas funcionalidades.</w:t>
+      </w:r>
+    </w:p>
+    <w:p/>
+    <w:p>
+      <w:pPr>
+        <w:ind w:firstLine="0"/>
+        <w:jc w:val="left"/>
+      </w:pPr>
+      <w:r>
+        <w:rPr>
+          <w:b/>
+          <w:bCs/>
+        </w:rPr>
+        <w:t>Keywords</w:t>
+      </w:r>
+      <w:r>
+        <w:rPr>
+          <w:b/>
+          <w:bCs/>
+        </w:rPr>
+        <w:t>:</w:t>
+      </w:r>
+      <w:r>
+        <w:t xml:space="preserve"> PagueiBarato; </w:t>
+      </w:r>
+      <w:r>
+        <w:t>Functional Specification</w:t>
+      </w:r>
+      <w:r>
+        <w:t>; API; RESTfu</w:t>
+      </w:r>
+      <w:r>
+        <w:t>l.</w:t>
+      </w:r>
+      <w:r>
+        <w:br w:type="page"/>
+      </w:r>
+    </w:p>
+    <w:p>
+      <w:pPr>
+        <w:ind w:firstLine="0"/>
+        <w:jc w:val="left"/>
+      </w:pPr>
     </w:p>
     <w:sectPr>
       <w:pgSz w:w="11906" w:h="16838"/>

</xml_diff>

<commit_message>
Criando resumo em inglês da documentação funcional
</commit_message>
<xml_diff>
--- a/assets/docs/DocumentacaoFuncional.docx
+++ b/assets/docs/DocumentacaoFuncional.docx
@@ -244,37 +244,62 @@
         <w:ind w:firstLine="0"/>
       </w:pPr>
       <w:r>
-        <w:t xml:space="preserve">O PagueiBarato é uma </w:t>
+        <w:t xml:space="preserve">O </w:t>
+      </w:r>
+      <w:proofErr w:type="spellStart"/>
+      <w:r>
+        <w:t>PagueiBarato</w:t>
+      </w:r>
+      <w:proofErr w:type="spellEnd"/>
+      <w:r>
+        <w:t xml:space="preserve"> é uma </w:t>
       </w:r>
       <w:r>
         <w:rPr>
           <w:i/>
           <w:iCs/>
         </w:rPr>
-        <w:t>API RESTful</w:t>
-      </w:r>
-      <w:r>
-        <w:t xml:space="preserve"> de busca e comparação de preços de produtos no mercado varejista, desenvolvida com a framework Java </w:t>
-      </w:r>
+        <w:t xml:space="preserve">API </w:t>
+      </w:r>
+      <w:proofErr w:type="spellStart"/>
       <w:r>
         <w:rPr>
           <w:i/>
           <w:iCs/>
         </w:rPr>
-        <w:t>Spring Boot</w:t>
-      </w:r>
-      <w:r>
-        <w:t xml:space="preserve">. Um dos objetivos dessa </w:t>
+        <w:t>RESTful</w:t>
+      </w:r>
+      <w:proofErr w:type="spellEnd"/>
+      <w:r>
+        <w:t xml:space="preserve"> de busca e comparação de preços de produtos no mercado varejista, desenvolvida com a framework Java </w:t>
       </w:r>
       <w:r>
         <w:rPr>
           <w:i/>
           <w:iCs/>
         </w:rPr>
+        <w:t>Spring Boot</w:t>
+      </w:r>
+      <w:r>
+        <w:t xml:space="preserve">. Um dos objetivos dessa </w:t>
+      </w:r>
+      <w:r>
+        <w:rPr>
+          <w:i/>
+          <w:iCs/>
+        </w:rPr>
         <w:t>API</w:t>
       </w:r>
       <w:r>
-        <w:t xml:space="preserve"> é proporcionar um serviço fácil e rápido de ser compreendido e consumido corretamente, seguindo os critérios para um design RESTful. Este documento tem como objetivo </w:t>
+        <w:t xml:space="preserve"> é proporcionar um serviço fácil e rápido de ser compreendido e consumido corretamente, seguindo os critérios para um design </w:t>
+      </w:r>
+      <w:proofErr w:type="spellStart"/>
+      <w:r>
+        <w:t>RESTful</w:t>
+      </w:r>
+      <w:proofErr w:type="spellEnd"/>
+      <w:r>
+        <w:t xml:space="preserve">. Este documento tem como objetivo </w:t>
       </w:r>
       <w:r>
         <w:t>elucidar o uso de todas as funcionalidades oferecidas pelo serviço, bem como suas rotas, recursos e possíveis erros na utilização dele.</w:t>
@@ -310,7 +335,23 @@
         <w:t>:</w:t>
       </w:r>
       <w:r>
-        <w:t xml:space="preserve"> PagueiBarato; Documentação funcional; API; RESTful.</w:t>
+        <w:t xml:space="preserve"> </w:t>
+      </w:r>
+      <w:proofErr w:type="spellStart"/>
+      <w:r>
+        <w:t>PagueiBarato</w:t>
+      </w:r>
+      <w:proofErr w:type="spellEnd"/>
+      <w:r>
+        <w:t xml:space="preserve">; Documentação funcional; API; </w:t>
+      </w:r>
+      <w:proofErr w:type="spellStart"/>
+      <w:r>
+        <w:t>RESTful</w:t>
+      </w:r>
+      <w:proofErr w:type="spellEnd"/>
+      <w:r>
+        <w:t>.</w:t>
       </w:r>
     </w:p>
     <w:p>
@@ -334,48 +375,72 @@
       <w:pPr>
         <w:spacing w:after="0"/>
         <w:jc w:val="center"/>
-        <w:rPr>
-          <w:b/>
-          <w:bCs/>
-        </w:rPr>
       </w:pPr>
     </w:p>
     <w:p>
       <w:pPr>
         <w:ind w:firstLine="0"/>
-      </w:pPr>
-      <w:r>
-        <w:t xml:space="preserve">O PagueiBarato é uma </w:t>
-      </w:r>
-      <w:r>
-        <w:rPr>
-          <w:i/>
-          <w:iCs/>
-        </w:rPr>
-        <w:t>API RESTful</w:t>
-      </w:r>
-      <w:r>
-        <w:t xml:space="preserve"> de busca e comparação de preços de produtos no mercado varejista, desenvolvida com a framework Java </w:t>
-      </w:r>
-      <w:r>
-        <w:rPr>
-          <w:i/>
-          <w:iCs/>
-        </w:rPr>
-        <w:t>Spring Boot</w:t>
-      </w:r>
-      <w:r>
-        <w:t xml:space="preserve">. Um dos objetivos dessa </w:t>
-      </w:r>
-      <w:r>
-        <w:rPr>
-          <w:i/>
-          <w:iCs/>
-        </w:rPr>
-        <w:t>API</w:t>
-      </w:r>
-      <w:r>
-        <w:t xml:space="preserve"> é proporcionar um serviço fácil e rápido de ser compreendido e consumido corretamente, seguindo os critérios para um design RESTful. Este documento tem como objetivo elucidar o uso de todas as funcionalidades oferecidas pelo serviço, bem como suas rotas, recursos e possíveis erros na utilização dele. Recomenda-se a utilização do presente documento para a utilização da API sem a ocorrência de impedimentos ou desconhecimento do seu objetivo e suas funcionalidades.</w:t>
+        <w:rPr>
+          <w:lang w:val="en-US"/>
+        </w:rPr>
+      </w:pPr>
+      <w:proofErr w:type="spellStart"/>
+      <w:r>
+        <w:rPr>
+          <w:lang w:val="en-US"/>
+        </w:rPr>
+        <w:t>PagueiBarato</w:t>
+      </w:r>
+      <w:proofErr w:type="spellEnd"/>
+      <w:r>
+        <w:rPr>
+          <w:lang w:val="en-US"/>
+        </w:rPr>
+        <w:t xml:space="preserve"> is a RESTful API for product prices searching and comparing in retail market, developed with Java Spring Boot framework. One of this API goals is to offer an easy and fast learning and consuming service, following RESTful design </w:t>
+      </w:r>
+      <w:r>
+        <w:rPr>
+          <w:lang w:val="en-US"/>
+        </w:rPr>
+        <w:t>guidelines. This</w:t>
+      </w:r>
+      <w:r>
+        <w:rPr>
+          <w:lang w:val="en-US"/>
+        </w:rPr>
+        <w:t xml:space="preserve"> document goal is to elucidate the use of all the features offered by the service, as well as its routes, </w:t>
+      </w:r>
+      <w:proofErr w:type="gramStart"/>
+      <w:r>
+        <w:rPr>
+          <w:lang w:val="en-US"/>
+        </w:rPr>
+        <w:t>resources</w:t>
+      </w:r>
+      <w:proofErr w:type="gramEnd"/>
+      <w:r>
+        <w:rPr>
+          <w:lang w:val="en-US"/>
+        </w:rPr>
+        <w:t xml:space="preserve"> and possible erro</w:t>
+      </w:r>
+      <w:r>
+        <w:rPr>
+          <w:lang w:val="en-US"/>
+        </w:rPr>
+        <w:t>r</w:t>
+      </w:r>
+      <w:r>
+        <w:rPr>
+          <w:lang w:val="en-US"/>
+        </w:rPr>
+        <w:t xml:space="preserve">s in its utilization. </w:t>
+      </w:r>
+      <w:r>
+        <w:rPr>
+          <w:lang w:val="en-US"/>
+        </w:rPr>
+        <w:t>It is recommended the use of this document to utilize this API without the occurrence of restraints or lack of knowledge of its purposes and its features.</w:t>
       </w:r>
     </w:p>
     <w:p/>
@@ -399,16 +464,39 @@
         <w:t>:</w:t>
       </w:r>
       <w:r>
-        <w:t xml:space="preserve"> PagueiBarato; </w:t>
-      </w:r>
-      <w:r>
-        <w:t>Functional Specification</w:t>
-      </w:r>
-      <w:r>
-        <w:t>; API; RESTfu</w:t>
-      </w:r>
-      <w:r>
-        <w:t>l.</w:t>
+        <w:t xml:space="preserve"> </w:t>
+      </w:r>
+      <w:proofErr w:type="spellStart"/>
+      <w:r>
+        <w:t>PagueiBarato</w:t>
+      </w:r>
+      <w:proofErr w:type="spellEnd"/>
+      <w:r>
+        <w:t xml:space="preserve">; </w:t>
+      </w:r>
+      <w:proofErr w:type="spellStart"/>
+      <w:r>
+        <w:t>Functional</w:t>
+      </w:r>
+      <w:proofErr w:type="spellEnd"/>
+      <w:r>
+        <w:t xml:space="preserve"> </w:t>
+      </w:r>
+      <w:proofErr w:type="spellStart"/>
+      <w:r>
+        <w:t>Specification</w:t>
+      </w:r>
+      <w:proofErr w:type="spellEnd"/>
+      <w:r>
+        <w:t xml:space="preserve">; API; </w:t>
+      </w:r>
+      <w:proofErr w:type="spellStart"/>
+      <w:r>
+        <w:t>RESTful</w:t>
+      </w:r>
+      <w:proofErr w:type="spellEnd"/>
+      <w:r>
+        <w:t>.</w:t>
       </w:r>
       <w:r>
         <w:br w:type="page"/>

</xml_diff>